<commit_message>
Bug fixes, template file update and new template summary function
</commit_message>
<xml_diff>
--- a/Documents/MFMC File Specification v1.2 - Working version with updates.docx
+++ b/Documents/MFMC File Specification v1.2 - Working version with updates.docx
@@ -312,6 +312,38 @@
       <w:proofErr w:type="gramEnd"/>
       <w:r>
         <w:t xml:space="preserve"> TRANSMIT_FOCAL_LAW)</w:t>
+      </w:r>
+    </w:p>
+    <w:p>
+      <w:pPr>
+        <w:pStyle w:val="ListParagraph"/>
+        <w:numPr>
+          <w:ilvl w:val="0"/>
+          <w:numId w:val="2"/>
+        </w:numPr>
+      </w:pPr>
+      <w:proofErr w:type="gramStart"/>
+      <w:r>
+        <w:t>.</w:t>
+      </w:r>
+      <w:r>
+        <w:t>/</w:t>
+      </w:r>
+      <w:proofErr w:type="gramEnd"/>
+      <w:r>
+        <w:t>COUPLANT</w:t>
+      </w:r>
+      <w:r>
+        <w:t>_VELOCITIES</w:t>
+      </w:r>
+      <w:r>
+        <w:t xml:space="preserve"> changed to ./</w:t>
+      </w:r>
+      <w:r>
+        <w:t>WEDGE_VELOCIT</w:t>
+      </w:r>
+      <w:r>
+        <w:t>Y for consistency with WEDGE usage in probe definitions.</w:t>
       </w:r>
     </w:p>
     <w:p>
@@ -822,10 +854,7 @@
         <w:t xml:space="preserve"> and </w:t>
       </w:r>
       <w:r>
-        <w:t>/MFMC(m)/COMMON/PROBE_LIST</w:t>
-      </w:r>
-      <w:r>
-        <w:t xml:space="preserve"> just contains number of </w:t>
+        <w:t xml:space="preserve">/MFMC(m)/COMMON/PROBE_LIST just contains number of </w:t>
       </w:r>
       <w:proofErr w:type="gramStart"/>
       <w:r>
@@ -926,7 +955,11 @@
         <w:t>F</w:t>
       </w:r>
       <w:r>
-        <w:t>or rectangular element in linear array, element width is given by 2x|</w:t>
+        <w:t xml:space="preserve">or rectangular </w:t>
+      </w:r>
+      <w:r>
+        <w:lastRenderedPageBreak/>
+        <w:t>element in linear array, element width is given by 2x|</w:t>
       </w:r>
       <w:r>
         <w:t>ELEMENT_POSITION</w:t>
@@ -950,7 +983,6 @@
         </w:numPr>
       </w:pPr>
       <w:r>
-        <w:lastRenderedPageBreak/>
         <w:t>Change</w:t>
       </w:r>
       <w:r>
@@ -987,37 +1019,14 @@
         </w:numPr>
       </w:pPr>
       <w:r>
-        <w:t>Add</w:t>
-      </w:r>
-      <w:r>
-        <w:t>ed</w:t>
-      </w:r>
-      <w:r>
-        <w:t xml:space="preserve"> </w:t>
-      </w:r>
-      <w:r>
-        <w:t xml:space="preserve">optional attribute </w:t>
-      </w:r>
-      <w:r>
-        <w:t>fields OPERATOR, TIME_AND_DATE</w:t>
-      </w:r>
-      <w:r>
-        <w:t xml:space="preserve"> </w:t>
-      </w:r>
-      <w:r>
-        <w:t xml:space="preserve">and </w:t>
-      </w:r>
-      <w:r>
-        <w:t>FILTER_DESCRIPTION</w:t>
-      </w:r>
-      <w:r>
-        <w:t xml:space="preserve"> </w:t>
+        <w:t xml:space="preserve">Added optional attribute fields OPERATOR, TIME_AND_DATE </w:t>
+      </w:r>
+      <w:r>
+        <w:t xml:space="preserve">and FILTER_DESCRIPTION </w:t>
       </w:r>
       <w:r>
         <w:t>to MFMC&lt;m&gt;</w:t>
       </w:r>
-      <w:bookmarkStart w:id="0" w:name="_GoBack"/>
-      <w:bookmarkEnd w:id="0"/>
     </w:p>
     <w:p>
       <w:pPr>
@@ -1290,7 +1299,7 @@
         </w:rPr>
         <w:t>Fig. </w:t>
       </w:r>
-      <w:bookmarkStart w:id="1" w:name="FigOverallSummary"/>
+      <w:bookmarkStart w:id="0" w:name="FigOverallSummary"/>
       <w:r>
         <w:rPr>
           <w:sz w:val="18"/>
@@ -1322,7 +1331,7 @@
         </w:rPr>
         <w:fldChar w:fldCharType="end"/>
       </w:r>
-      <w:bookmarkEnd w:id="1"/>
+      <w:bookmarkEnd w:id="0"/>
       <w:r>
         <w:rPr>
           <w:sz w:val="18"/>
@@ -1350,8 +1359,13 @@
       </w:r>
     </w:p>
     <w:p>
-      <w:r>
-        <w:t>For multi-dimensional dataset, t</w:t>
+      <w:bookmarkStart w:id="1" w:name="_Hlk531180398"/>
+      <w:r>
+        <w:t>For multi-dimensional dataset</w:t>
+      </w:r>
+      <w:bookmarkEnd w:id="1"/>
+      <w:r>
+        <w:t>, t</w:t>
       </w:r>
       <w:r>
         <w:t xml:space="preserve">he order of dimensions </w:t>
@@ -3572,6 +3586,145 @@
                 <w:szCs w:val="16"/>
               </w:rPr>
             </w:pPr>
+          </w:p>
+        </w:tc>
+      </w:tr>
+      <w:tr>
+        <w:trPr>
+          <w:gridAfter w:val="1"/>
+          <w:wAfter w:w="20" w:type="dxa"/>
+          <w:cantSplit/>
+        </w:trPr>
+        <w:tc>
+          <w:tcPr>
+            <w:tcW w:w="3792" w:type="dxa"/>
+            <w:vAlign w:val="center"/>
+          </w:tcPr>
+          <w:p>
+            <w:pPr>
+              <w:rPr>
+                <w:sz w:val="16"/>
+                <w:szCs w:val="16"/>
+              </w:rPr>
+            </w:pPr>
+            <w:r>
+              <w:rPr>
+                <w:sz w:val="16"/>
+                <w:szCs w:val="16"/>
+              </w:rPr>
+              <w:t>/TEMPLATE_FILENAME</w:t>
+            </w:r>
+          </w:p>
+        </w:tc>
+        <w:tc>
+          <w:tcPr>
+            <w:tcW w:w="314" w:type="dxa"/>
+            <w:vAlign w:val="center"/>
+          </w:tcPr>
+          <w:p>
+            <w:pPr>
+              <w:rPr>
+                <w:sz w:val="16"/>
+                <w:szCs w:val="16"/>
+              </w:rPr>
+            </w:pPr>
+            <w:r>
+              <w:rPr>
+                <w:sz w:val="16"/>
+                <w:szCs w:val="16"/>
+              </w:rPr>
+              <w:t>M</w:t>
+            </w:r>
+          </w:p>
+        </w:tc>
+        <w:tc>
+          <w:tcPr>
+            <w:tcW w:w="284" w:type="dxa"/>
+            <w:vAlign w:val="center"/>
+          </w:tcPr>
+          <w:p>
+            <w:pPr>
+              <w:rPr>
+                <w:sz w:val="16"/>
+                <w:szCs w:val="16"/>
+              </w:rPr>
+            </w:pPr>
+            <w:r>
+              <w:rPr>
+                <w:sz w:val="16"/>
+                <w:szCs w:val="16"/>
+              </w:rPr>
+              <w:t>A</w:t>
+            </w:r>
+          </w:p>
+        </w:tc>
+        <w:tc>
+          <w:tcPr>
+            <w:tcW w:w="708" w:type="dxa"/>
+            <w:vAlign w:val="center"/>
+          </w:tcPr>
+          <w:p>
+            <w:pPr>
+              <w:rPr>
+                <w:sz w:val="16"/>
+                <w:szCs w:val="16"/>
+              </w:rPr>
+            </w:pPr>
+            <w:r>
+              <w:rPr>
+                <w:sz w:val="16"/>
+                <w:szCs w:val="16"/>
+              </w:rPr>
+              <w:t>String</w:t>
+            </w:r>
+          </w:p>
+        </w:tc>
+        <w:tc>
+          <w:tcPr>
+            <w:tcW w:w="1418" w:type="dxa"/>
+            <w:vAlign w:val="center"/>
+          </w:tcPr>
+          <w:p>
+            <w:pPr>
+              <w:rPr>
+                <w:rFonts w:ascii="Calibri" w:eastAsia="Calibri" w:hAnsi="Calibri" w:cs="Times New Roman"/>
+                <w:sz w:val="16"/>
+                <w:szCs w:val="16"/>
+              </w:rPr>
+            </w:pPr>
+            <m:oMathPara>
+              <m:oMath>
+                <m:r>
+                  <w:rPr>
+                    <w:rFonts w:ascii="Cambria Math" w:eastAsia="Calibri" w:hAnsi="Cambria Math" w:cs="Times New Roman"/>
+                    <w:sz w:val="16"/>
+                    <w:szCs w:val="16"/>
+                  </w:rPr>
+                  <m:t>1</m:t>
+                </m:r>
+              </m:oMath>
+            </m:oMathPara>
+          </w:p>
+        </w:tc>
+        <w:tc>
+          <w:tcPr>
+            <w:tcW w:w="2879" w:type="dxa"/>
+            <w:vAlign w:val="center"/>
+          </w:tcPr>
+          <w:p>
+            <w:pPr>
+              <w:rPr>
+                <w:sz w:val="16"/>
+                <w:szCs w:val="16"/>
+              </w:rPr>
+            </w:pPr>
+            <w:r>
+              <w:rPr>
+                <w:sz w:val="16"/>
+                <w:szCs w:val="16"/>
+              </w:rPr>
+              <w:t>Name of *.json file</w:t>
+            </w:r>
           </w:p>
         </w:tc>
       </w:tr>
@@ -4668,15 +4821,7 @@
                 <w:sz w:val="16"/>
                 <w:szCs w:val="16"/>
               </w:rPr>
-              <w:t xml:space="preserve">. </w:t>
-            </w:r>
-            <w:r>
-              <w:rPr>
-                <w:rFonts w:eastAsiaTheme="minorEastAsia"/>
-                <w:sz w:val="16"/>
-                <w:szCs w:val="16"/>
-              </w:rPr>
-              <w:t>Element normal is defined by vector normal to both ELEMENT_MINOR and ELEMENT_MAJOR vectors</w:t>
+              <w:t>. Element normal is defined by vector normal to both ELEMENT_MINOR and ELEMENT_MAJOR vectors</w:t>
             </w:r>
           </w:p>
         </w:tc>
@@ -4886,23 +5031,7 @@
                 <w:sz w:val="16"/>
                 <w:szCs w:val="16"/>
               </w:rPr>
-              <w:t>between element centre and end of m</w:t>
-            </w:r>
-            <w:r>
-              <w:rPr>
-                <w:rFonts w:eastAsiaTheme="minorEastAsia"/>
-                <w:sz w:val="16"/>
-                <w:szCs w:val="16"/>
-              </w:rPr>
-              <w:t>aj</w:t>
-            </w:r>
-            <w:r>
-              <w:rPr>
-                <w:rFonts w:eastAsiaTheme="minorEastAsia"/>
-                <w:sz w:val="16"/>
-                <w:szCs w:val="16"/>
-              </w:rPr>
-              <w:t xml:space="preserve">or axis of element, i.e. the </w:t>
+              <w:t xml:space="preserve">between element centre and end of major axis of element, i.e. the </w:t>
             </w:r>
             <w:r>
               <w:rPr>
@@ -11188,7 +11317,14 @@
                 <w:sz w:val="16"/>
                 <w:szCs w:val="16"/>
               </w:rPr>
-              <w:t>SPECIMEN_VELOCITIES</w:t>
+              <w:t>SPECIMEN_VELOCIT</w:t>
+            </w:r>
+            <w:r>
+              <w:rPr>
+                <w:sz w:val="16"/>
+                <w:szCs w:val="16"/>
+              </w:rPr>
+              <w:t>Y</w:t>
             </w:r>
           </w:p>
         </w:tc>
@@ -11770,7 +11906,23 @@
                 <w:sz w:val="16"/>
                 <w:szCs w:val="16"/>
               </w:rPr>
-              <w:t>COUPLANT_VELOCITIES</w:t>
+              <w:t>WEDGE</w:t>
+            </w:r>
+            <w:r>
+              <w:rPr>
+                <w:color w:val="808080" w:themeColor="background1" w:themeShade="80"/>
+                <w:sz w:val="16"/>
+                <w:szCs w:val="16"/>
+              </w:rPr>
+              <w:t>_VELOCIT</w:t>
+            </w:r>
+            <w:r>
+              <w:rPr>
+                <w:color w:val="808080" w:themeColor="background1" w:themeShade="80"/>
+                <w:sz w:val="16"/>
+                <w:szCs w:val="16"/>
+              </w:rPr>
+              <w:t>Y</w:t>
             </w:r>
           </w:p>
         </w:tc>
@@ -11941,15 +12093,7 @@
                 <w:sz w:val="16"/>
                 <w:szCs w:val="16"/>
               </w:rPr>
-              <w:t>T</w:t>
-            </w:r>
-            <w:r>
-              <w:rPr>
-                <w:color w:val="808080" w:themeColor="background1" w:themeShade="80"/>
-                <w:sz w:val="16"/>
-                <w:szCs w:val="16"/>
-              </w:rPr>
-              <w:t>AG</w:t>
+              <w:t>TAG</w:t>
             </w:r>
           </w:p>
         </w:tc>
@@ -13373,7 +13517,7 @@
                 <w:sz w:val="16"/>
                 <w:szCs w:val="16"/>
               </w:rPr>
-              <w:t>./</w:t>
+              <w:t>.</w:t>
             </w:r>
             <w:proofErr w:type="gramEnd"/>
             <w:r>
@@ -13382,7 +13526,17 @@
                 <w:sz w:val="16"/>
                 <w:szCs w:val="16"/>
               </w:rPr>
-              <w:t>TIME_AND_DATE</w:t>
+              <w:t>/</w:t>
+            </w:r>
+            <w:bookmarkStart w:id="3" w:name="_GoBack"/>
+            <w:bookmarkEnd w:id="3"/>
+            <w:r>
+              <w:rPr>
+                <w:color w:val="808080" w:themeColor="background1" w:themeShade="80"/>
+                <w:sz w:val="16"/>
+                <w:szCs w:val="16"/>
+              </w:rPr>
+              <w:t>DATE_AND_TIME</w:t>
             </w:r>
           </w:p>
         </w:tc>
@@ -13832,7 +13986,7 @@
                 <w:sz w:val="16"/>
                 <w:szCs w:val="16"/>
               </w:rPr>
-              <w:t>O</w:t>
+              <w:t>M</w:t>
             </w:r>
           </w:p>
         </w:tc>
@@ -14021,7 +14175,7 @@
                 <w:sz w:val="16"/>
                 <w:szCs w:val="16"/>
               </w:rPr>
-              <w:t>O</w:t>
+              <w:t>M</w:t>
             </w:r>
           </w:p>
         </w:tc>
@@ -14818,7 +14972,7 @@
                 <w:sz w:val="16"/>
                 <w:szCs w:val="16"/>
               </w:rPr>
-              <w:t>O</w:t>
+              <w:t>M</w:t>
             </w:r>
           </w:p>
         </w:tc>
@@ -14915,7 +15069,7 @@
                         <w:sz w:val="16"/>
                         <w:szCs w:val="16"/>
                       </w:rPr>
-                      <m:t>TE,r,m</m:t>
+                      <m:t>RE,r,m</m:t>
                     </m:r>
                   </m:sub>
                 </m:sSub>
@@ -15007,7 +15161,7 @@
                 <w:sz w:val="16"/>
                 <w:szCs w:val="16"/>
               </w:rPr>
-              <w:t>O</w:t>
+              <w:t>M</w:t>
             </w:r>
           </w:p>
         </w:tc>
@@ -15104,7 +15258,7 @@
                         <w:sz w:val="16"/>
                         <w:szCs w:val="16"/>
                       </w:rPr>
-                      <m:t>TE,r,m</m:t>
+                      <m:t>RE,r,m</m:t>
                     </m:r>
                   </m:sub>
                 </m:sSub>
@@ -15293,7 +15447,7 @@
                         <w:sz w:val="16"/>
                         <w:szCs w:val="16"/>
                       </w:rPr>
-                      <m:t>TE,r,m</m:t>
+                      <m:t>RE,r,m</m:t>
                     </m:r>
                   </m:sub>
                 </m:sSub>
@@ -15483,7 +15637,7 @@
                         <w:sz w:val="16"/>
                         <w:szCs w:val="16"/>
                       </w:rPr>
-                      <m:t>TE,r,m</m:t>
+                      <m:t>RE,r,m</m:t>
                     </m:r>
                   </m:sub>
                 </m:sSub>
@@ -15529,7 +15683,7 @@
         <w:lastRenderedPageBreak/>
         <w:t xml:space="preserve">Table </w:t>
       </w:r>
-      <w:bookmarkStart w:id="3" w:name="TabStructureDetail"/>
+      <w:bookmarkStart w:id="4" w:name="TabStructureDetail"/>
       <w:r>
         <w:rPr>
           <w:rFonts w:eastAsiaTheme="minorEastAsia"/>
@@ -15566,13 +15720,69 @@
         </w:rPr>
         <w:fldChar w:fldCharType="end"/>
       </w:r>
-      <w:bookmarkEnd w:id="3"/>
+      <w:bookmarkEnd w:id="4"/>
       <w:r>
         <w:rPr>
           <w:sz w:val="18"/>
         </w:rPr>
         <w:tab/>
         <w:t>Structure of the file. Abbreviations: M/O = Mandatory / Optional; D/A = Dataset / Attribute; PCS = Probe Coordinate System; GCS = Global Coordinate System.</w:t>
+      </w:r>
+      <w:r>
+        <w:rPr>
+          <w:sz w:val="18"/>
+        </w:rPr>
+        <w:t xml:space="preserve"> </w:t>
+      </w:r>
+      <w:r>
+        <w:rPr>
+          <w:sz w:val="18"/>
+        </w:rPr>
+        <w:t>Mandatory / Optional</w:t>
+      </w:r>
+      <w:r>
+        <w:rPr>
+          <w:sz w:val="18"/>
+        </w:rPr>
+        <w:t xml:space="preserve"> is applicable to children if parent dataset </w:t>
+      </w:r>
+      <w:proofErr w:type="spellStart"/>
+      <w:r>
+        <w:rPr>
+          <w:sz w:val="18"/>
+        </w:rPr>
+        <w:t>exisits</w:t>
+      </w:r>
+      <w:proofErr w:type="spellEnd"/>
+      <w:r>
+        <w:rPr>
+          <w:sz w:val="18"/>
+        </w:rPr>
+        <w:t xml:space="preserve">, i.e. a mandatory parameter in an optional group is mandatory if the group exists (e.g. </w:t>
+      </w:r>
+      <w:r>
+        <w:rPr>
+          <w:sz w:val="18"/>
+        </w:rPr>
+        <w:t>/MFMC&lt;m&gt;/COMMON/TRANSMIT_FOCAL_LAW&lt;t&gt;</w:t>
+      </w:r>
+      <w:r>
+        <w:rPr>
+          <w:sz w:val="18"/>
+        </w:rPr>
+        <w:t xml:space="preserve">/ELEMENT in </w:t>
+      </w:r>
+      <w:r>
+        <w:rPr>
+          <w:sz w:val="18"/>
+        </w:rPr>
+        <w:t>/MFMC&lt;m&gt;/COMMON/TRANSMIT_FOCAL_LAW&lt;t&gt;</w:t>
+      </w:r>
+      <w:r>
+        <w:rPr>
+          <w:sz w:val="18"/>
+        </w:rPr>
+        <w:t>).</w:t>
       </w:r>
     </w:p>
     <w:sectPr>

</xml_diff>